<commit_message>
Implementacion de datos de cliente de prueba
</commit_message>
<xml_diff>
--- a/Report/Reporte CFDIV33.docx
+++ b/Report/Reporte CFDIV33.docx
@@ -177,18 +177,8 @@
                   <w:sz w:val="28"/>
                   <w:szCs w:val="28"/>
                 </w:rPr>
-                <w:t>Usando servicios SAT/</w:t>
+                <w:t>Usando servicios SAT/Digifact</w:t>
               </w:r>
-              <w:proofErr w:type="spellStart"/>
-              <w:r>
-                <w:rPr>
-                  <w:color w:val="5B9BD5" w:themeColor="accent1"/>
-                  <w:sz w:val="28"/>
-                  <w:szCs w:val="28"/>
-                </w:rPr>
-                <w:t>Digifact</w:t>
-              </w:r>
-              <w:proofErr w:type="spellEnd"/>
             </w:p>
           </w:sdtContent>
         </w:sdt>
@@ -570,6 +560,8 @@
               </wp:inline>
             </w:drawing>
           </w:r>
+          <w:bookmarkStart w:id="0" w:name="_GoBack"/>
+          <w:bookmarkEnd w:id="0"/>
         </w:p>
         <w:p>
           <w:r>
@@ -1042,7 +1034,7 @@
           </mc:Choice>
           <mc:Fallback>
             <w:pict>
-              <v:shapetype w14:anchorId="163DDB60" id="_x0000_t32" coordsize="21600,21600" o:spt="32" o:oned="t" path="m,l21600,21600e" filled="f">
+              <v:shapetype w14:anchorId="0EB773E4" id="_x0000_t32" coordsize="21600,21600" o:spt="32" o:oned="t" path="m,l21600,21600e" filled="f">
                 <v:path arrowok="t" fillok="f" o:connecttype="none"/>
                 <o:lock v:ext="edit" shapetype="t"/>
               </v:shapetype>
@@ -1501,26 +1493,7 @@
             <w14:round/>
           </w14:textOutline>
         </w:rPr>
-        <w:t xml:space="preserve">no consigue una serie de folio válida en el objeto recibido para llevar el conteo de las facturaciones o porque no se ha configurado en el sistema SAT con q </w:t>
-      </w:r>
-      <w:bookmarkStart w:id="0" w:name="_GoBack"/>
-      <w:bookmarkEnd w:id="0"/>
-      <w:r>
-        <w:rPr>
-          <w:rFonts w:ascii="Agency FB" w:hAnsi="Agency FB"/>
-          <w:sz w:val="28"/>
-          <w14:shadow w14:blurRad="38100" w14:dist="25400" w14:dir="5400000" w14:sx="100000" w14:sy="100000" w14:kx="0" w14:ky="0" w14:algn="ctr">
-            <w14:srgbClr w14:val="6E747A">
-              <w14:alpha w14:val="57000"/>
-            </w14:srgbClr>
-          </w14:shadow>
-          <w14:textOutline w14:w="0" w14:cap="flat" w14:cmpd="sng" w14:algn="ctr">
-            <w14:noFill/>
-            <w14:prstDash w14:val="solid"/>
-            <w14:round/>
-          </w14:textOutline>
-        </w:rPr>
-        <w:t>SERIE de folio se llevara a cabo el conteo de las facturas..</w:t>
+        <w:t>no consigue una serie de folio válida en el objeto recibido para llevar el conteo de las facturaciones o porque no se ha configurado en el sistema SAT con q SERIE de folio se llevara a cabo el conteo de las facturas..</w:t>
       </w:r>
       <w:r>
         <w:rPr>
@@ -2316,8 +2289,8 @@
   </w:compat>
   <w:rsids>
     <w:rsidRoot w:val="00A3239D"/>
-    <w:rsid w:val="00984483"/>
     <w:rsid w:val="00A3239D"/>
+    <w:rsid w:val="00F01E51"/>
   </w:rsids>
   <m:mathPr>
     <m:mathFont m:val="Cambria Math"/>

</xml_diff>